<commit_message>
update php lập lịch, CSDL  và dịch một số đoạn tiếng anh trong báo cáo
</commit_message>
<xml_diff>
--- a/bao cao khoa luan.docx
+++ b/bao cao khoa luan.docx
@@ -915,6 +915,7 @@
           <w:b/>
           <w:sz w:val="26"/>
           <w:szCs w:val="26"/>
+          <w:lang w:val="vi-VN"/>
         </w:rPr>
         <w:t xml:space="preserve">1.1. </w:t>
       </w:r>
@@ -924,6 +925,7 @@
           <w:b/>
           <w:sz w:val="26"/>
           <w:szCs w:val="26"/>
+          <w:lang w:val="vi-VN"/>
         </w:rPr>
         <w:t>Phonegap là gì?</w:t>
       </w:r>
@@ -933,15 +935,36 @@
           <w:b/>
           <w:sz w:val="26"/>
           <w:szCs w:val="26"/>
+          <w:lang w:val="vi-VN"/>
         </w:rPr>
         <w:t xml:space="preserve"> [1]</w:t>
       </w:r>
     </w:p>
     <w:p>
       <w:pPr>
-        <w:pStyle w:val="ListParagraph"/>
-        <w:ind w:left="1440"/>
-        <w:jc w:val="both"/>
+        <w:ind w:firstLine="720"/>
+        <w:jc w:val="both"/>
+        <w:rPr>
+          <w:rFonts w:asciiTheme="majorHAnsi" w:hAnsiTheme="majorHAnsi" w:cstheme="majorHAnsi"/>
+          <w:b/>
+          <w:sz w:val="26"/>
+          <w:szCs w:val="26"/>
+          <w:lang w:val="vi-VN"/>
+        </w:rPr>
+      </w:pPr>
+      <w:r>
+        <w:rPr>
+          <w:rFonts w:asciiTheme="majorHAnsi" w:hAnsiTheme="majorHAnsi" w:cstheme="majorHAnsi"/>
+          <w:sz w:val="26"/>
+          <w:szCs w:val="26"/>
+          <w:lang w:val="vi-VN"/>
+        </w:rPr>
+        <w:t>Phonegap là một framework mở và miễn phí cho phép cho ta tạo các ứng dụng trên các thiết bị di động bằng các chuẩn web APIs cho các nền tảng mà bạn quan tâm.</w:t>
+      </w:r>
+    </w:p>
+    <w:p>
+      <w:pPr>
+        <w:jc w:val="center"/>
         <w:rPr>
           <w:rFonts w:asciiTheme="majorHAnsi" w:hAnsiTheme="majorHAnsi" w:cstheme="majorHAnsi"/>
           <w:color w:val="111111"/>
@@ -953,26 +976,7 @@
       </w:pPr>
       <w:r>
         <w:rPr>
-          <w:rFonts w:asciiTheme="majorHAnsi" w:hAnsiTheme="majorHAnsi" w:cstheme="majorHAnsi"/>
-          <w:sz w:val="26"/>
-          <w:szCs w:val="26"/>
-        </w:rPr>
-        <w:t>Phonegap is a free and open source framework that allows you to create mobile apps using standardized web APIs for the platforms you care about.</w:t>
-      </w:r>
-      <w:r>
-        <w:rPr>
-          <w:rFonts w:asciiTheme="majorHAnsi" w:hAnsiTheme="majorHAnsi" w:cstheme="majorHAnsi"/>
-          <w:sz w:val="26"/>
-          <w:szCs w:val="26"/>
-        </w:rPr>
-        <w:t xml:space="preserve"> </w:t>
-      </w:r>
-      <w:r>
-        <w:rPr>
-          <w:rFonts w:asciiTheme="majorHAnsi" w:hAnsiTheme="majorHAnsi" w:cstheme="majorHAnsi"/>
           <w:noProof/>
-          <w:sz w:val="26"/>
-          <w:szCs w:val="26"/>
           <w:shd w:val="pct15" w:color="auto" w:fill="FFFFFF"/>
           <w:lang w:val="vi-VN" w:eastAsia="ja-JP"/>
         </w:rPr>
@@ -1030,16 +1034,7 @@
           <w:szCs w:val="26"/>
           <w:lang w:val="vi-VN"/>
         </w:rPr>
-        <w:t xml:space="preserve">Hình </w:t>
-      </w:r>
-      <w:r>
-        <w:rPr>
-          <w:rFonts w:asciiTheme="majorHAnsi" w:hAnsiTheme="majorHAnsi" w:cstheme="majorHAnsi"/>
-          <w:sz w:val="26"/>
-          <w:szCs w:val="26"/>
-          <w:lang w:val="vi-VN"/>
-        </w:rPr>
-        <w:t>3</w:t>
+        <w:t>Hình 3</w:t>
       </w:r>
       <w:r>
         <w:rPr>
@@ -1132,15 +1127,44 @@
           <w:rFonts w:asciiTheme="majorHAnsi" w:hAnsiTheme="majorHAnsi" w:cstheme="majorHAnsi"/>
           <w:sz w:val="26"/>
           <w:szCs w:val="26"/>
-        </w:rPr>
-      </w:pPr>
-      <w:r>
-        <w:rPr>
-          <w:rFonts w:asciiTheme="majorHAnsi" w:hAnsiTheme="majorHAnsi" w:cstheme="majorHAnsi"/>
-          <w:sz w:val="26"/>
-          <w:szCs w:val="26"/>
-        </w:rPr>
-        <w:t>PhoneGap is an web-based mobile development framework, based on the open-source Cordova project. PhoneGap allows you to use standard web technologies such as HTML5, CSS3, and JavaScript for cross-platform development, avoiding each mobile platforms' native development language. Applications execute within wrappers targeted to each platform, and rely on standards-compliant API bindings to access each device's sensors, data, and network status.</w:t>
+          <w:lang w:val="vi-VN"/>
+        </w:rPr>
+      </w:pPr>
+      <w:r>
+        <w:rPr>
+          <w:rFonts w:asciiTheme="majorHAnsi" w:hAnsiTheme="majorHAnsi" w:cstheme="majorHAnsi"/>
+          <w:sz w:val="26"/>
+          <w:szCs w:val="26"/>
+          <w:lang w:val="vi-VN"/>
+        </w:rPr>
+        <w:t>PhoneGap là một framework hỗ trợ lập trình  cho các thiết bị di động trên nền web, dựa trên mã nguồn mở của dự án Cordova. Phonegap cho phép bạn  sử dụng các công nghệ web chuẩn như HTML5, CSS3 và Javascript để lập trình đa nền tảng, tránh khỏi rắc rối do phải dùng từng ngôn ngữ lập trình cho từng loại platform khác nhau.</w:t>
+      </w:r>
+      <w:r>
+        <w:rPr>
+          <w:rFonts w:asciiTheme="majorHAnsi" w:hAnsiTheme="majorHAnsi" w:cstheme="majorHAnsi"/>
+          <w:sz w:val="26"/>
+          <w:szCs w:val="26"/>
+          <w:lang w:val="vi-VN"/>
+        </w:rPr>
+        <w:t xml:space="preserve"> Ứng dụng được xây dựng trong mỗi platform tuỳ thuộc vào APIs để truy cập tới dữ liệu,</w:t>
+      </w:r>
+      <w:r>
+        <w:rPr>
+          <w:rFonts w:asciiTheme="majorHAnsi" w:hAnsiTheme="majorHAnsi" w:cstheme="majorHAnsi"/>
+          <w:sz w:val="26"/>
+          <w:szCs w:val="26"/>
+          <w:lang w:val="vi-VN"/>
+        </w:rPr>
+        <w:t xml:space="preserve"> cảm biến và mạng.</w:t>
+      </w:r>
+      <w:r>
+        <w:rPr>
+          <w:rFonts w:asciiTheme="majorHAnsi" w:hAnsiTheme="majorHAnsi" w:cstheme="majorHAnsi"/>
+          <w:sz w:val="26"/>
+          <w:szCs w:val="26"/>
+          <w:lang w:val="vi-VN"/>
+        </w:rPr>
+        <w:t xml:space="preserve"> </w:t>
       </w:r>
     </w:p>
     <w:p>
@@ -1151,15 +1175,17 @@
           <w:rFonts w:asciiTheme="majorHAnsi" w:hAnsiTheme="majorHAnsi" w:cstheme="majorHAnsi"/>
           <w:sz w:val="26"/>
           <w:szCs w:val="26"/>
-        </w:rPr>
-      </w:pPr>
-      <w:r>
-        <w:rPr>
-          <w:rFonts w:asciiTheme="majorHAnsi" w:hAnsiTheme="majorHAnsi" w:cstheme="majorHAnsi"/>
-          <w:sz w:val="26"/>
-          <w:szCs w:val="26"/>
-        </w:rPr>
-        <w:t>Use PhoneGap if you are:</w:t>
+          <w:lang w:val="vi-VN"/>
+        </w:rPr>
+      </w:pPr>
+      <w:r>
+        <w:rPr>
+          <w:rFonts w:asciiTheme="majorHAnsi" w:hAnsiTheme="majorHAnsi" w:cstheme="majorHAnsi"/>
+          <w:sz w:val="26"/>
+          <w:szCs w:val="26"/>
+          <w:lang w:val="vi-VN"/>
+        </w:rPr>
+        <w:t>Hãy sử dụng PhoneGap nếu bạn là:</w:t>
       </w:r>
     </w:p>
     <w:p>
@@ -1167,22 +1193,24 @@
         <w:pStyle w:val="ListParagraph"/>
         <w:numPr>
           <w:ilvl w:val="0"/>
-          <w:numId w:val="8"/>
+          <w:numId w:val="10"/>
         </w:numPr>
         <w:jc w:val="both"/>
         <w:rPr>
           <w:rFonts w:asciiTheme="majorHAnsi" w:hAnsiTheme="majorHAnsi" w:cstheme="majorHAnsi"/>
           <w:sz w:val="26"/>
           <w:szCs w:val="26"/>
-        </w:rPr>
-      </w:pPr>
-      <w:r>
-        <w:rPr>
-          <w:rFonts w:asciiTheme="majorHAnsi" w:hAnsiTheme="majorHAnsi" w:cstheme="majorHAnsi"/>
-          <w:sz w:val="26"/>
-          <w:szCs w:val="26"/>
-        </w:rPr>
-        <w:t>a mobile developer and want to extend an application across more than one platform, without having to re-implement it with each platform's language and tool set.</w:t>
+          <w:lang w:val="vi-VN"/>
+        </w:rPr>
+      </w:pPr>
+      <w:r>
+        <w:rPr>
+          <w:rFonts w:asciiTheme="majorHAnsi" w:hAnsiTheme="majorHAnsi" w:cstheme="majorHAnsi"/>
+          <w:sz w:val="26"/>
+          <w:szCs w:val="26"/>
+          <w:lang w:val="vi-VN"/>
+        </w:rPr>
+        <w:t>Một người phát triển ứng dụng trên các thiết bị di động và muốn mở rộng ứng dụng của mình trên các platform khác mà không cần phải phát triển lại với ngôn ngữ đặc biệt cho platform đó.</w:t>
       </w:r>
     </w:p>
     <w:p>
@@ -1190,7 +1218,7 @@
         <w:pStyle w:val="ListParagraph"/>
         <w:numPr>
           <w:ilvl w:val="0"/>
-          <w:numId w:val="8"/>
+          <w:numId w:val="10"/>
         </w:numPr>
         <w:jc w:val="both"/>
         <w:rPr>
@@ -1204,27 +1232,900 @@
           <w:rFonts w:asciiTheme="majorHAnsi" w:hAnsiTheme="majorHAnsi" w:cstheme="majorHAnsi"/>
           <w:sz w:val="26"/>
           <w:szCs w:val="26"/>
-        </w:rPr>
-        <w:t>a web developer and want to deploy a web app that's packaged for distribution in various app store portals.</w:t>
-      </w:r>
-    </w:p>
-    <w:p>
-      <w:pPr>
-        <w:ind w:left="720"/>
-        <w:jc w:val="both"/>
-        <w:rPr>
-          <w:rFonts w:asciiTheme="majorHAnsi" w:hAnsiTheme="majorHAnsi" w:cstheme="majorHAnsi"/>
-          <w:sz w:val="26"/>
-          <w:szCs w:val="26"/>
-        </w:rPr>
-      </w:pPr>
-      <w:r>
-        <w:rPr>
-          <w:rFonts w:asciiTheme="majorHAnsi" w:hAnsiTheme="majorHAnsi" w:cstheme="majorHAnsi"/>
-          <w:sz w:val="26"/>
-          <w:szCs w:val="26"/>
-        </w:rPr>
-        <w:t>-     a mobile developer interested in mixing native application components with a WebView (browser window) that can access device-level APIs, or if you want to develop a plugin interface between native and WebView components.a</w:t>
+          <w:lang w:val="vi-VN"/>
+        </w:rPr>
+        <w:t xml:space="preserve">Một nhà thiết kế web và muốn phát triển ứng dụng web </w:t>
+      </w:r>
+      <w:r>
+        <w:rPr>
+          <w:rFonts w:asciiTheme="majorHAnsi" w:hAnsiTheme="majorHAnsi" w:cstheme="majorHAnsi"/>
+          <w:sz w:val="26"/>
+          <w:szCs w:val="26"/>
+          <w:lang w:val="vi-VN"/>
+        </w:rPr>
+        <w:t>tr</w:t>
+      </w:r>
+      <w:r>
+        <w:rPr>
+          <w:rFonts w:asciiTheme="majorHAnsi" w:hAnsiTheme="majorHAnsi" w:cstheme="majorHAnsi"/>
+          <w:sz w:val="26"/>
+          <w:szCs w:val="26"/>
+          <w:lang w:val="vi-VN"/>
+        </w:rPr>
+        <w:t>ên</w:t>
+      </w:r>
+      <w:r>
+        <w:rPr>
+          <w:rFonts w:asciiTheme="majorHAnsi" w:hAnsiTheme="majorHAnsi" w:cstheme="majorHAnsi"/>
+          <w:sz w:val="26"/>
+          <w:szCs w:val="26"/>
+          <w:lang w:val="vi-VN"/>
+        </w:rPr>
+        <w:t xml:space="preserve"> c</w:t>
+      </w:r>
+      <w:r>
+        <w:rPr>
+          <w:rFonts w:asciiTheme="majorHAnsi" w:hAnsiTheme="majorHAnsi" w:cstheme="majorHAnsi"/>
+          <w:sz w:val="26"/>
+          <w:szCs w:val="26"/>
+          <w:lang w:val="vi-VN"/>
+        </w:rPr>
+        <w:t>ác ứng dụng nền tản khác.</w:t>
+      </w:r>
+    </w:p>
+    <w:p>
+      <w:pPr>
+        <w:pStyle w:val="ListParagraph"/>
+        <w:numPr>
+          <w:ilvl w:val="0"/>
+          <w:numId w:val="10"/>
+        </w:numPr>
+        <w:jc w:val="both"/>
+        <w:rPr>
+          <w:rFonts w:asciiTheme="majorHAnsi" w:hAnsiTheme="majorHAnsi" w:cstheme="majorHAnsi"/>
+          <w:sz w:val="26"/>
+          <w:szCs w:val="26"/>
+        </w:rPr>
+      </w:pPr>
+      <w:r>
+        <w:rPr>
+          <w:rFonts w:asciiTheme="majorHAnsi" w:hAnsiTheme="majorHAnsi" w:cstheme="majorHAnsi"/>
+          <w:sz w:val="26"/>
+          <w:szCs w:val="26"/>
+        </w:rPr>
+        <w:t>M</w:t>
+      </w:r>
+      <w:r>
+        <w:rPr>
+          <w:rFonts w:asciiTheme="majorHAnsi" w:hAnsiTheme="majorHAnsi" w:cstheme="majorHAnsi"/>
+          <w:sz w:val="26"/>
+          <w:szCs w:val="26"/>
+        </w:rPr>
+        <w:t>ột</w:t>
+      </w:r>
+      <w:r>
+        <w:rPr>
+          <w:rFonts w:asciiTheme="majorHAnsi" w:hAnsiTheme="majorHAnsi" w:cstheme="majorHAnsi"/>
+          <w:sz w:val="26"/>
+          <w:szCs w:val="26"/>
+        </w:rPr>
+        <w:t xml:space="preserve"> nh</w:t>
+      </w:r>
+      <w:r>
+        <w:rPr>
+          <w:rFonts w:asciiTheme="majorHAnsi" w:hAnsiTheme="majorHAnsi" w:cstheme="majorHAnsi"/>
+          <w:sz w:val="26"/>
+          <w:szCs w:val="26"/>
+        </w:rPr>
+        <w:t>à</w:t>
+      </w:r>
+      <w:r>
+        <w:rPr>
+          <w:rFonts w:asciiTheme="majorHAnsi" w:hAnsiTheme="majorHAnsi" w:cstheme="majorHAnsi"/>
+          <w:sz w:val="26"/>
+          <w:szCs w:val="26"/>
+        </w:rPr>
+        <w:t xml:space="preserve"> ph</w:t>
+      </w:r>
+      <w:r>
+        <w:rPr>
+          <w:rFonts w:asciiTheme="majorHAnsi" w:hAnsiTheme="majorHAnsi" w:cstheme="majorHAnsi"/>
+          <w:sz w:val="26"/>
+          <w:szCs w:val="26"/>
+        </w:rPr>
+        <w:t>át</w:t>
+      </w:r>
+      <w:r>
+        <w:rPr>
+          <w:rFonts w:asciiTheme="majorHAnsi" w:hAnsiTheme="majorHAnsi" w:cstheme="majorHAnsi"/>
+          <w:sz w:val="26"/>
+          <w:szCs w:val="26"/>
+        </w:rPr>
+        <w:t xml:space="preserve"> tri</w:t>
+      </w:r>
+      <w:r>
+        <w:rPr>
+          <w:rFonts w:asciiTheme="majorHAnsi" w:hAnsiTheme="majorHAnsi" w:cstheme="majorHAnsi"/>
+          <w:sz w:val="26"/>
+          <w:szCs w:val="26"/>
+        </w:rPr>
+        <w:t>ển</w:t>
+      </w:r>
+      <w:r>
+        <w:rPr>
+          <w:rFonts w:asciiTheme="majorHAnsi" w:hAnsiTheme="majorHAnsi" w:cstheme="majorHAnsi"/>
+          <w:sz w:val="26"/>
+          <w:szCs w:val="26"/>
+        </w:rPr>
+        <w:t xml:space="preserve"> </w:t>
+      </w:r>
+      <w:r>
+        <w:rPr>
+          <w:rFonts w:asciiTheme="majorHAnsi" w:hAnsiTheme="majorHAnsi" w:cstheme="majorHAnsi"/>
+          <w:sz w:val="26"/>
+          <w:szCs w:val="26"/>
+        </w:rPr>
+        <w:t>ứng</w:t>
+      </w:r>
+      <w:r>
+        <w:rPr>
+          <w:rFonts w:asciiTheme="majorHAnsi" w:hAnsiTheme="majorHAnsi" w:cstheme="majorHAnsi"/>
+          <w:sz w:val="26"/>
+          <w:szCs w:val="26"/>
+        </w:rPr>
+        <w:t xml:space="preserve"> d</w:t>
+      </w:r>
+      <w:r>
+        <w:rPr>
+          <w:rFonts w:asciiTheme="majorHAnsi" w:hAnsiTheme="majorHAnsi" w:cstheme="majorHAnsi"/>
+          <w:sz w:val="26"/>
+          <w:szCs w:val="26"/>
+        </w:rPr>
+        <w:t>ụng</w:t>
+      </w:r>
+      <w:r>
+        <w:rPr>
+          <w:rFonts w:asciiTheme="majorHAnsi" w:hAnsiTheme="majorHAnsi" w:cstheme="majorHAnsi"/>
+          <w:sz w:val="26"/>
+          <w:szCs w:val="26"/>
+        </w:rPr>
+        <w:t xml:space="preserve"> tr</w:t>
+      </w:r>
+      <w:r>
+        <w:rPr>
+          <w:rFonts w:asciiTheme="majorHAnsi" w:hAnsiTheme="majorHAnsi" w:cstheme="majorHAnsi"/>
+          <w:sz w:val="26"/>
+          <w:szCs w:val="26"/>
+        </w:rPr>
+        <w:t>ên</w:t>
+      </w:r>
+      <w:r>
+        <w:rPr>
+          <w:rFonts w:asciiTheme="majorHAnsi" w:hAnsiTheme="majorHAnsi" w:cstheme="majorHAnsi"/>
+          <w:sz w:val="26"/>
+          <w:szCs w:val="26"/>
+        </w:rPr>
+        <w:t xml:space="preserve"> c</w:t>
+      </w:r>
+      <w:r>
+        <w:rPr>
+          <w:rFonts w:asciiTheme="majorHAnsi" w:hAnsiTheme="majorHAnsi" w:cstheme="majorHAnsi"/>
+          <w:sz w:val="26"/>
+          <w:szCs w:val="26"/>
+        </w:rPr>
+        <w:t>ác</w:t>
+      </w:r>
+      <w:r>
+        <w:rPr>
+          <w:rFonts w:asciiTheme="majorHAnsi" w:hAnsiTheme="majorHAnsi" w:cstheme="majorHAnsi"/>
+          <w:sz w:val="26"/>
+          <w:szCs w:val="26"/>
+        </w:rPr>
+        <w:t xml:space="preserve"> thi</w:t>
+      </w:r>
+      <w:r>
+        <w:rPr>
+          <w:rFonts w:asciiTheme="majorHAnsi" w:hAnsiTheme="majorHAnsi" w:cstheme="majorHAnsi"/>
+          <w:sz w:val="26"/>
+          <w:szCs w:val="26"/>
+        </w:rPr>
+        <w:t>ết</w:t>
+      </w:r>
+      <w:r>
+        <w:rPr>
+          <w:rFonts w:asciiTheme="majorHAnsi" w:hAnsiTheme="majorHAnsi" w:cstheme="majorHAnsi"/>
+          <w:sz w:val="26"/>
+          <w:szCs w:val="26"/>
+        </w:rPr>
+        <w:t xml:space="preserve"> b</w:t>
+      </w:r>
+      <w:r>
+        <w:rPr>
+          <w:rFonts w:asciiTheme="majorHAnsi" w:hAnsiTheme="majorHAnsi" w:cstheme="majorHAnsi"/>
+          <w:sz w:val="26"/>
+          <w:szCs w:val="26"/>
+        </w:rPr>
+        <w:t>ị</w:t>
+      </w:r>
+      <w:r>
+        <w:rPr>
+          <w:rFonts w:asciiTheme="majorHAnsi" w:hAnsiTheme="majorHAnsi" w:cstheme="majorHAnsi"/>
+          <w:sz w:val="26"/>
+          <w:szCs w:val="26"/>
+        </w:rPr>
+        <w:t xml:space="preserve"> di đ</w:t>
+      </w:r>
+      <w:r>
+        <w:rPr>
+          <w:rFonts w:asciiTheme="majorHAnsi" w:hAnsiTheme="majorHAnsi" w:cstheme="majorHAnsi"/>
+          <w:sz w:val="26"/>
+          <w:szCs w:val="26"/>
+        </w:rPr>
+        <w:t>ộng</w:t>
+      </w:r>
+      <w:r>
+        <w:rPr>
+          <w:rFonts w:asciiTheme="majorHAnsi" w:hAnsiTheme="majorHAnsi" w:cstheme="majorHAnsi"/>
+          <w:sz w:val="26"/>
+          <w:szCs w:val="26"/>
+        </w:rPr>
+        <w:t xml:space="preserve"> v</w:t>
+      </w:r>
+      <w:r>
+        <w:rPr>
+          <w:rFonts w:asciiTheme="majorHAnsi" w:hAnsiTheme="majorHAnsi" w:cstheme="majorHAnsi"/>
+          <w:sz w:val="26"/>
+          <w:szCs w:val="26"/>
+        </w:rPr>
+        <w:t>à</w:t>
+      </w:r>
+      <w:r>
+        <w:rPr>
+          <w:rFonts w:asciiTheme="majorHAnsi" w:hAnsiTheme="majorHAnsi" w:cstheme="majorHAnsi"/>
+          <w:sz w:val="26"/>
+          <w:szCs w:val="26"/>
+        </w:rPr>
+        <w:t xml:space="preserve"> c</w:t>
+      </w:r>
+      <w:r>
+        <w:rPr>
+          <w:rFonts w:asciiTheme="majorHAnsi" w:hAnsiTheme="majorHAnsi" w:cstheme="majorHAnsi"/>
+          <w:sz w:val="26"/>
+          <w:szCs w:val="26"/>
+        </w:rPr>
+        <w:t>ó</w:t>
+      </w:r>
+      <w:r>
+        <w:rPr>
+          <w:rFonts w:asciiTheme="majorHAnsi" w:hAnsiTheme="majorHAnsi" w:cstheme="majorHAnsi"/>
+          <w:sz w:val="26"/>
+          <w:szCs w:val="26"/>
+        </w:rPr>
+        <w:t xml:space="preserve"> s</w:t>
+      </w:r>
+      <w:r>
+        <w:rPr>
+          <w:rFonts w:asciiTheme="majorHAnsi" w:hAnsiTheme="majorHAnsi" w:cstheme="majorHAnsi"/>
+          <w:sz w:val="26"/>
+          <w:szCs w:val="26"/>
+        </w:rPr>
+        <w:t>ở</w:t>
+      </w:r>
+      <w:r>
+        <w:rPr>
+          <w:rFonts w:asciiTheme="majorHAnsi" w:hAnsiTheme="majorHAnsi" w:cstheme="majorHAnsi"/>
+          <w:sz w:val="26"/>
+          <w:szCs w:val="26"/>
+        </w:rPr>
+        <w:t xml:space="preserve"> th</w:t>
+      </w:r>
+      <w:r>
+        <w:rPr>
+          <w:rFonts w:asciiTheme="majorHAnsi" w:hAnsiTheme="majorHAnsi" w:cstheme="majorHAnsi"/>
+          <w:sz w:val="26"/>
+          <w:szCs w:val="26"/>
+        </w:rPr>
+        <w:t>ích</w:t>
+      </w:r>
+      <w:r>
+        <w:rPr>
+          <w:rFonts w:asciiTheme="majorHAnsi" w:hAnsiTheme="majorHAnsi" w:cstheme="majorHAnsi"/>
+          <w:sz w:val="26"/>
+          <w:szCs w:val="26"/>
+        </w:rPr>
+        <w:t xml:space="preserve"> s</w:t>
+      </w:r>
+      <w:r>
+        <w:rPr>
+          <w:rFonts w:asciiTheme="majorHAnsi" w:hAnsiTheme="majorHAnsi" w:cstheme="majorHAnsi"/>
+          <w:sz w:val="26"/>
+          <w:szCs w:val="26"/>
+        </w:rPr>
+        <w:t>ử</w:t>
+      </w:r>
+      <w:r>
+        <w:rPr>
+          <w:rFonts w:asciiTheme="majorHAnsi" w:hAnsiTheme="majorHAnsi" w:cstheme="majorHAnsi"/>
+          <w:sz w:val="26"/>
+          <w:szCs w:val="26"/>
+        </w:rPr>
+        <w:t xml:space="preserve"> d</w:t>
+      </w:r>
+      <w:r>
+        <w:rPr>
+          <w:rFonts w:asciiTheme="majorHAnsi" w:hAnsiTheme="majorHAnsi" w:cstheme="majorHAnsi"/>
+          <w:sz w:val="26"/>
+          <w:szCs w:val="26"/>
+        </w:rPr>
+        <w:t>ụng</w:t>
+      </w:r>
+      <w:r>
+        <w:rPr>
+          <w:rFonts w:asciiTheme="majorHAnsi" w:hAnsiTheme="majorHAnsi" w:cstheme="majorHAnsi"/>
+          <w:sz w:val="26"/>
+          <w:szCs w:val="26"/>
+        </w:rPr>
+        <w:t xml:space="preserve"> c</w:t>
+      </w:r>
+      <w:r>
+        <w:rPr>
+          <w:rFonts w:asciiTheme="majorHAnsi" w:hAnsiTheme="majorHAnsi" w:cstheme="majorHAnsi"/>
+          <w:sz w:val="26"/>
+          <w:szCs w:val="26"/>
+        </w:rPr>
+        <w:t>ác</w:t>
+      </w:r>
+      <w:r>
+        <w:rPr>
+          <w:rFonts w:asciiTheme="majorHAnsi" w:hAnsiTheme="majorHAnsi" w:cstheme="majorHAnsi"/>
+          <w:sz w:val="26"/>
+          <w:szCs w:val="26"/>
+        </w:rPr>
+        <w:t xml:space="preserve"> c</w:t>
+      </w:r>
+      <w:r>
+        <w:rPr>
+          <w:rFonts w:asciiTheme="majorHAnsi" w:hAnsiTheme="majorHAnsi" w:cstheme="majorHAnsi"/>
+          <w:sz w:val="26"/>
+          <w:szCs w:val="26"/>
+        </w:rPr>
+        <w:t>ông</w:t>
+      </w:r>
+      <w:r>
+        <w:rPr>
+          <w:rFonts w:asciiTheme="majorHAnsi" w:hAnsiTheme="majorHAnsi" w:cstheme="majorHAnsi"/>
+          <w:sz w:val="26"/>
+          <w:szCs w:val="26"/>
+        </w:rPr>
+        <w:t xml:space="preserve"> c</w:t>
+      </w:r>
+      <w:r>
+        <w:rPr>
+          <w:rFonts w:asciiTheme="majorHAnsi" w:hAnsiTheme="majorHAnsi" w:cstheme="majorHAnsi"/>
+          <w:sz w:val="26"/>
+          <w:szCs w:val="26"/>
+        </w:rPr>
+        <w:t>ụ</w:t>
+      </w:r>
+      <w:r>
+        <w:rPr>
+          <w:rFonts w:asciiTheme="majorHAnsi" w:hAnsiTheme="majorHAnsi" w:cstheme="majorHAnsi"/>
+          <w:sz w:val="26"/>
+          <w:szCs w:val="26"/>
+        </w:rPr>
+        <w:t xml:space="preserve"> c</w:t>
+      </w:r>
+      <w:r>
+        <w:rPr>
+          <w:rFonts w:asciiTheme="majorHAnsi" w:hAnsiTheme="majorHAnsi" w:cstheme="majorHAnsi"/>
+          <w:sz w:val="26"/>
+          <w:szCs w:val="26"/>
+        </w:rPr>
+        <w:t>ủa</w:t>
+      </w:r>
+      <w:r>
+        <w:rPr>
+          <w:rFonts w:asciiTheme="majorHAnsi" w:hAnsiTheme="majorHAnsi" w:cstheme="majorHAnsi"/>
+          <w:sz w:val="26"/>
+          <w:szCs w:val="26"/>
+        </w:rPr>
+        <w:t xml:space="preserve"> c</w:t>
+      </w:r>
+      <w:r>
+        <w:rPr>
+          <w:rFonts w:asciiTheme="majorHAnsi" w:hAnsiTheme="majorHAnsi" w:cstheme="majorHAnsi"/>
+          <w:sz w:val="26"/>
+          <w:szCs w:val="26"/>
+        </w:rPr>
+        <w:t>ác</w:t>
+      </w:r>
+      <w:r>
+        <w:rPr>
+          <w:rFonts w:asciiTheme="majorHAnsi" w:hAnsiTheme="majorHAnsi" w:cstheme="majorHAnsi"/>
+          <w:sz w:val="26"/>
+          <w:szCs w:val="26"/>
+        </w:rPr>
+        <w:t xml:space="preserve"> </w:t>
+      </w:r>
+      <w:r>
+        <w:rPr>
+          <w:rFonts w:asciiTheme="majorHAnsi" w:hAnsiTheme="majorHAnsi" w:cstheme="majorHAnsi"/>
+          <w:sz w:val="26"/>
+          <w:szCs w:val="26"/>
+        </w:rPr>
+        <w:t>ứng</w:t>
+      </w:r>
+      <w:r>
+        <w:rPr>
+          <w:rFonts w:asciiTheme="majorHAnsi" w:hAnsiTheme="majorHAnsi" w:cstheme="majorHAnsi"/>
+          <w:sz w:val="26"/>
+          <w:szCs w:val="26"/>
+        </w:rPr>
+        <w:t xml:space="preserve"> d</w:t>
+      </w:r>
+      <w:r>
+        <w:rPr>
+          <w:rFonts w:asciiTheme="majorHAnsi" w:hAnsiTheme="majorHAnsi" w:cstheme="majorHAnsi"/>
+          <w:sz w:val="26"/>
+          <w:szCs w:val="26"/>
+        </w:rPr>
+        <w:t>ụng</w:t>
+      </w:r>
+      <w:r>
+        <w:rPr>
+          <w:rFonts w:asciiTheme="majorHAnsi" w:hAnsiTheme="majorHAnsi" w:cstheme="majorHAnsi"/>
+          <w:sz w:val="26"/>
+          <w:szCs w:val="26"/>
+        </w:rPr>
+        <w:t xml:space="preserve"> n</w:t>
+      </w:r>
+      <w:r>
+        <w:rPr>
+          <w:rFonts w:asciiTheme="majorHAnsi" w:hAnsiTheme="majorHAnsi" w:cstheme="majorHAnsi"/>
+          <w:sz w:val="26"/>
+          <w:szCs w:val="26"/>
+        </w:rPr>
+        <w:t>ội</w:t>
+      </w:r>
+      <w:r>
+        <w:rPr>
+          <w:rFonts w:asciiTheme="majorHAnsi" w:hAnsiTheme="majorHAnsi" w:cstheme="majorHAnsi"/>
+          <w:sz w:val="26"/>
+          <w:szCs w:val="26"/>
+        </w:rPr>
+        <w:t xml:space="preserve"> đ</w:t>
+      </w:r>
+      <w:r>
+        <w:rPr>
+          <w:rFonts w:asciiTheme="majorHAnsi" w:hAnsiTheme="majorHAnsi" w:cstheme="majorHAnsi"/>
+          <w:sz w:val="26"/>
+          <w:szCs w:val="26"/>
+        </w:rPr>
+        <w:t>ịa</w:t>
+      </w:r>
+      <w:r>
+        <w:rPr>
+          <w:rFonts w:asciiTheme="majorHAnsi" w:hAnsiTheme="majorHAnsi" w:cstheme="majorHAnsi"/>
+          <w:sz w:val="26"/>
+          <w:szCs w:val="26"/>
+        </w:rPr>
+        <w:t xml:space="preserve"> v</w:t>
+      </w:r>
+      <w:r>
+        <w:rPr>
+          <w:rFonts w:asciiTheme="majorHAnsi" w:hAnsiTheme="majorHAnsi" w:cstheme="majorHAnsi"/>
+          <w:sz w:val="26"/>
+          <w:szCs w:val="26"/>
+        </w:rPr>
+        <w:t>ới</w:t>
+      </w:r>
+      <w:r>
+        <w:rPr>
+          <w:rFonts w:asciiTheme="majorHAnsi" w:hAnsiTheme="majorHAnsi" w:cstheme="majorHAnsi"/>
+          <w:sz w:val="26"/>
+          <w:szCs w:val="26"/>
+        </w:rPr>
+        <w:t xml:space="preserve"> WebView đ</w:t>
+      </w:r>
+      <w:r>
+        <w:rPr>
+          <w:rFonts w:asciiTheme="majorHAnsi" w:hAnsiTheme="majorHAnsi" w:cstheme="majorHAnsi"/>
+          <w:sz w:val="26"/>
+          <w:szCs w:val="26"/>
+        </w:rPr>
+        <w:t>ể</w:t>
+      </w:r>
+      <w:r>
+        <w:rPr>
+          <w:rFonts w:asciiTheme="majorHAnsi" w:hAnsiTheme="majorHAnsi" w:cstheme="majorHAnsi"/>
+          <w:sz w:val="26"/>
+          <w:szCs w:val="26"/>
+        </w:rPr>
+        <w:t xml:space="preserve"> s</w:t>
+      </w:r>
+      <w:r>
+        <w:rPr>
+          <w:rFonts w:asciiTheme="majorHAnsi" w:hAnsiTheme="majorHAnsi" w:cstheme="majorHAnsi"/>
+          <w:sz w:val="26"/>
+          <w:szCs w:val="26"/>
+        </w:rPr>
+        <w:t>ử</w:t>
+      </w:r>
+      <w:r>
+        <w:rPr>
+          <w:rFonts w:asciiTheme="majorHAnsi" w:hAnsiTheme="majorHAnsi" w:cstheme="majorHAnsi"/>
+          <w:sz w:val="26"/>
+          <w:szCs w:val="26"/>
+        </w:rPr>
+        <w:t xml:space="preserve"> d</w:t>
+      </w:r>
+      <w:r>
+        <w:rPr>
+          <w:rFonts w:asciiTheme="majorHAnsi" w:hAnsiTheme="majorHAnsi" w:cstheme="majorHAnsi"/>
+          <w:sz w:val="26"/>
+          <w:szCs w:val="26"/>
+        </w:rPr>
+        <w:t>ụng</w:t>
+      </w:r>
+      <w:r>
+        <w:rPr>
+          <w:rFonts w:asciiTheme="majorHAnsi" w:hAnsiTheme="majorHAnsi" w:cstheme="majorHAnsi"/>
+          <w:sz w:val="26"/>
+          <w:szCs w:val="26"/>
+        </w:rPr>
+        <w:t xml:space="preserve"> c</w:t>
+      </w:r>
+      <w:r>
+        <w:rPr>
+          <w:rFonts w:asciiTheme="majorHAnsi" w:hAnsiTheme="majorHAnsi" w:cstheme="majorHAnsi"/>
+          <w:sz w:val="26"/>
+          <w:szCs w:val="26"/>
+        </w:rPr>
+        <w:t>ác</w:t>
+      </w:r>
+      <w:r>
+        <w:rPr>
+          <w:rFonts w:asciiTheme="majorHAnsi" w:hAnsiTheme="majorHAnsi" w:cstheme="majorHAnsi"/>
+          <w:sz w:val="26"/>
+          <w:szCs w:val="26"/>
+        </w:rPr>
+        <w:t xml:space="preserve"> APIs c</w:t>
+      </w:r>
+      <w:r>
+        <w:rPr>
+          <w:rFonts w:asciiTheme="majorHAnsi" w:hAnsiTheme="majorHAnsi" w:cstheme="majorHAnsi"/>
+          <w:sz w:val="26"/>
+          <w:szCs w:val="26"/>
+        </w:rPr>
+        <w:t>ủa</w:t>
+      </w:r>
+      <w:r>
+        <w:rPr>
+          <w:rFonts w:asciiTheme="majorHAnsi" w:hAnsiTheme="majorHAnsi" w:cstheme="majorHAnsi"/>
+          <w:sz w:val="26"/>
+          <w:szCs w:val="26"/>
+        </w:rPr>
+        <w:t xml:space="preserve"> thi</w:t>
+      </w:r>
+      <w:r>
+        <w:rPr>
+          <w:rFonts w:asciiTheme="majorHAnsi" w:hAnsiTheme="majorHAnsi" w:cstheme="majorHAnsi"/>
+          <w:sz w:val="26"/>
+          <w:szCs w:val="26"/>
+        </w:rPr>
+        <w:t>ết</w:t>
+      </w:r>
+      <w:r>
+        <w:rPr>
+          <w:rFonts w:asciiTheme="majorHAnsi" w:hAnsiTheme="majorHAnsi" w:cstheme="majorHAnsi"/>
+          <w:sz w:val="26"/>
+          <w:szCs w:val="26"/>
+        </w:rPr>
+        <w:t xml:space="preserve"> b</w:t>
+      </w:r>
+      <w:r>
+        <w:rPr>
+          <w:rFonts w:asciiTheme="majorHAnsi" w:hAnsiTheme="majorHAnsi" w:cstheme="majorHAnsi"/>
+          <w:sz w:val="26"/>
+          <w:szCs w:val="26"/>
+        </w:rPr>
+        <w:t>ị</w:t>
+      </w:r>
+      <w:r>
+        <w:rPr>
+          <w:rFonts w:asciiTheme="majorHAnsi" w:hAnsiTheme="majorHAnsi" w:cstheme="majorHAnsi"/>
+          <w:sz w:val="26"/>
+          <w:szCs w:val="26"/>
+        </w:rPr>
+        <w:t>, ho</w:t>
+      </w:r>
+      <w:r>
+        <w:rPr>
+          <w:rFonts w:asciiTheme="majorHAnsi" w:hAnsiTheme="majorHAnsi" w:cstheme="majorHAnsi"/>
+          <w:sz w:val="26"/>
+          <w:szCs w:val="26"/>
+        </w:rPr>
+        <w:t>ặ</w:t>
+      </w:r>
+      <w:r>
+        <w:rPr>
+          <w:rFonts w:asciiTheme="majorHAnsi" w:hAnsiTheme="majorHAnsi" w:cstheme="majorHAnsi"/>
+          <w:sz w:val="26"/>
+          <w:szCs w:val="26"/>
+        </w:rPr>
+        <w:t>c mu</w:t>
+      </w:r>
+      <w:r>
+        <w:rPr>
+          <w:rFonts w:asciiTheme="majorHAnsi" w:hAnsiTheme="majorHAnsi" w:cstheme="majorHAnsi"/>
+          <w:sz w:val="26"/>
+          <w:szCs w:val="26"/>
+        </w:rPr>
+        <w:t>ốn</w:t>
+      </w:r>
+      <w:r>
+        <w:rPr>
+          <w:rFonts w:asciiTheme="majorHAnsi" w:hAnsiTheme="majorHAnsi" w:cstheme="majorHAnsi"/>
+          <w:sz w:val="26"/>
+          <w:szCs w:val="26"/>
+        </w:rPr>
+        <w:t xml:space="preserve"> thi</w:t>
+      </w:r>
+      <w:r>
+        <w:rPr>
+          <w:rFonts w:asciiTheme="majorHAnsi" w:hAnsiTheme="majorHAnsi" w:cstheme="majorHAnsi"/>
+          <w:sz w:val="26"/>
+          <w:szCs w:val="26"/>
+        </w:rPr>
+        <w:t>ết</w:t>
+      </w:r>
+      <w:r>
+        <w:rPr>
+          <w:rFonts w:asciiTheme="majorHAnsi" w:hAnsiTheme="majorHAnsi" w:cstheme="majorHAnsi"/>
+          <w:sz w:val="26"/>
+          <w:szCs w:val="26"/>
+        </w:rPr>
+        <w:t xml:space="preserve"> k</w:t>
+      </w:r>
+      <w:r>
+        <w:rPr>
+          <w:rFonts w:asciiTheme="majorHAnsi" w:hAnsiTheme="majorHAnsi" w:cstheme="majorHAnsi"/>
+          <w:sz w:val="26"/>
+          <w:szCs w:val="26"/>
+        </w:rPr>
+        <w:t>ế</w:t>
+      </w:r>
+      <w:r>
+        <w:rPr>
+          <w:rFonts w:asciiTheme="majorHAnsi" w:hAnsiTheme="majorHAnsi" w:cstheme="majorHAnsi"/>
+          <w:sz w:val="26"/>
+          <w:szCs w:val="26"/>
+        </w:rPr>
+        <w:t xml:space="preserve"> m</w:t>
+      </w:r>
+      <w:r>
+        <w:rPr>
+          <w:rFonts w:asciiTheme="majorHAnsi" w:hAnsiTheme="majorHAnsi" w:cstheme="majorHAnsi"/>
+          <w:sz w:val="26"/>
+          <w:szCs w:val="26"/>
+        </w:rPr>
+        <w:t>ột</w:t>
+      </w:r>
+      <w:r>
+        <w:rPr>
+          <w:rFonts w:asciiTheme="majorHAnsi" w:hAnsiTheme="majorHAnsi" w:cstheme="majorHAnsi"/>
+          <w:sz w:val="26"/>
+          <w:szCs w:val="26"/>
+        </w:rPr>
+        <w:t xml:space="preserve"> plugin đ</w:t>
+      </w:r>
+      <w:r>
+        <w:rPr>
+          <w:rFonts w:asciiTheme="majorHAnsi" w:hAnsiTheme="majorHAnsi" w:cstheme="majorHAnsi"/>
+          <w:sz w:val="26"/>
+          <w:szCs w:val="26"/>
+        </w:rPr>
+        <w:t>ể</w:t>
+      </w:r>
+      <w:r>
+        <w:rPr>
+          <w:rFonts w:asciiTheme="majorHAnsi" w:hAnsiTheme="majorHAnsi" w:cstheme="majorHAnsi"/>
+          <w:sz w:val="26"/>
+          <w:szCs w:val="26"/>
+        </w:rPr>
+        <w:t xml:space="preserve"> giao ti</w:t>
+      </w:r>
+      <w:r>
+        <w:rPr>
+          <w:rFonts w:asciiTheme="majorHAnsi" w:hAnsiTheme="majorHAnsi" w:cstheme="majorHAnsi"/>
+          <w:sz w:val="26"/>
+          <w:szCs w:val="26"/>
+        </w:rPr>
+        <w:t>ếp</w:t>
+      </w:r>
+      <w:r>
+        <w:rPr>
+          <w:rFonts w:asciiTheme="majorHAnsi" w:hAnsiTheme="majorHAnsi" w:cstheme="majorHAnsi"/>
+          <w:sz w:val="26"/>
+          <w:szCs w:val="26"/>
+        </w:rPr>
+        <w:t xml:space="preserve"> gi</w:t>
+      </w:r>
+      <w:r>
+        <w:rPr>
+          <w:rFonts w:asciiTheme="majorHAnsi" w:hAnsiTheme="majorHAnsi" w:cstheme="majorHAnsi"/>
+          <w:sz w:val="26"/>
+          <w:szCs w:val="26"/>
+        </w:rPr>
+        <w:t>ữa</w:t>
+      </w:r>
+      <w:r>
+        <w:rPr>
+          <w:rFonts w:asciiTheme="majorHAnsi" w:hAnsiTheme="majorHAnsi" w:cstheme="majorHAnsi"/>
+          <w:sz w:val="26"/>
+          <w:szCs w:val="26"/>
+        </w:rPr>
+        <w:t xml:space="preserve"> c</w:t>
+      </w:r>
+      <w:r>
+        <w:rPr>
+          <w:rFonts w:asciiTheme="majorHAnsi" w:hAnsiTheme="majorHAnsi" w:cstheme="majorHAnsi"/>
+          <w:sz w:val="26"/>
+          <w:szCs w:val="26"/>
+        </w:rPr>
+        <w:t>ác</w:t>
+      </w:r>
+      <w:r>
+        <w:rPr>
+          <w:rFonts w:asciiTheme="majorHAnsi" w:hAnsiTheme="majorHAnsi" w:cstheme="majorHAnsi"/>
+          <w:sz w:val="26"/>
+          <w:szCs w:val="26"/>
+        </w:rPr>
+        <w:t xml:space="preserve"> c</w:t>
+      </w:r>
+      <w:r>
+        <w:rPr>
+          <w:rFonts w:asciiTheme="majorHAnsi" w:hAnsiTheme="majorHAnsi" w:cstheme="majorHAnsi"/>
+          <w:sz w:val="26"/>
+          <w:szCs w:val="26"/>
+        </w:rPr>
+        <w:t>ông</w:t>
+      </w:r>
+      <w:r>
+        <w:rPr>
+          <w:rFonts w:asciiTheme="majorHAnsi" w:hAnsiTheme="majorHAnsi" w:cstheme="majorHAnsi"/>
+          <w:sz w:val="26"/>
+          <w:szCs w:val="26"/>
+        </w:rPr>
+        <w:t xml:space="preserve"> c</w:t>
+      </w:r>
+      <w:r>
+        <w:rPr>
+          <w:rFonts w:asciiTheme="majorHAnsi" w:hAnsiTheme="majorHAnsi" w:cstheme="majorHAnsi"/>
+          <w:sz w:val="26"/>
+          <w:szCs w:val="26"/>
+        </w:rPr>
+        <w:t>ụ</w:t>
+      </w:r>
+      <w:r>
+        <w:rPr>
+          <w:rFonts w:asciiTheme="majorHAnsi" w:hAnsiTheme="majorHAnsi" w:cstheme="majorHAnsi"/>
+          <w:sz w:val="26"/>
+          <w:szCs w:val="26"/>
+        </w:rPr>
+        <w:t xml:space="preserve"> c</w:t>
+      </w:r>
+      <w:r>
+        <w:rPr>
+          <w:rFonts w:asciiTheme="majorHAnsi" w:hAnsiTheme="majorHAnsi" w:cstheme="majorHAnsi"/>
+          <w:sz w:val="26"/>
+          <w:szCs w:val="26"/>
+        </w:rPr>
+        <w:t>ủa</w:t>
+      </w:r>
+      <w:r>
+        <w:rPr>
+          <w:rFonts w:asciiTheme="majorHAnsi" w:hAnsiTheme="majorHAnsi" w:cstheme="majorHAnsi"/>
+          <w:sz w:val="26"/>
+          <w:szCs w:val="26"/>
+        </w:rPr>
+        <w:t xml:space="preserve"> WebView v</w:t>
+      </w:r>
+      <w:r>
+        <w:rPr>
+          <w:rFonts w:asciiTheme="majorHAnsi" w:hAnsiTheme="majorHAnsi" w:cstheme="majorHAnsi"/>
+          <w:sz w:val="26"/>
+          <w:szCs w:val="26"/>
+        </w:rPr>
+        <w:t>à</w:t>
+      </w:r>
+      <w:r>
+        <w:rPr>
+          <w:rFonts w:asciiTheme="majorHAnsi" w:hAnsiTheme="majorHAnsi" w:cstheme="majorHAnsi"/>
+          <w:sz w:val="26"/>
+          <w:szCs w:val="26"/>
+        </w:rPr>
+        <w:t xml:space="preserve"> c</w:t>
+      </w:r>
+      <w:r>
+        <w:rPr>
+          <w:rFonts w:asciiTheme="majorHAnsi" w:hAnsiTheme="majorHAnsi" w:cstheme="majorHAnsi"/>
+          <w:sz w:val="26"/>
+          <w:szCs w:val="26"/>
+        </w:rPr>
+        <w:t>ác</w:t>
+      </w:r>
+      <w:r>
+        <w:rPr>
+          <w:rFonts w:asciiTheme="majorHAnsi" w:hAnsiTheme="majorHAnsi" w:cstheme="majorHAnsi"/>
+          <w:sz w:val="26"/>
+          <w:szCs w:val="26"/>
+        </w:rPr>
+        <w:t xml:space="preserve"> </w:t>
+      </w:r>
+      <w:r>
+        <w:rPr>
+          <w:rFonts w:asciiTheme="majorHAnsi" w:hAnsiTheme="majorHAnsi" w:cstheme="majorHAnsi"/>
+          <w:sz w:val="26"/>
+          <w:szCs w:val="26"/>
+        </w:rPr>
+        <w:t>ứng</w:t>
+      </w:r>
+      <w:r>
+        <w:rPr>
+          <w:rFonts w:asciiTheme="majorHAnsi" w:hAnsiTheme="majorHAnsi" w:cstheme="majorHAnsi"/>
+          <w:sz w:val="26"/>
+          <w:szCs w:val="26"/>
+        </w:rPr>
+        <w:t xml:space="preserve"> d</w:t>
+      </w:r>
+      <w:r>
+        <w:rPr>
+          <w:rFonts w:asciiTheme="majorHAnsi" w:hAnsiTheme="majorHAnsi" w:cstheme="majorHAnsi"/>
+          <w:sz w:val="26"/>
+          <w:szCs w:val="26"/>
+        </w:rPr>
+        <w:t>ụng</w:t>
+      </w:r>
+      <w:r>
+        <w:rPr>
+          <w:rFonts w:asciiTheme="majorHAnsi" w:hAnsiTheme="majorHAnsi" w:cstheme="majorHAnsi"/>
+          <w:sz w:val="26"/>
+          <w:szCs w:val="26"/>
+        </w:rPr>
+        <w:t xml:space="preserve"> n</w:t>
+      </w:r>
+      <w:r>
+        <w:rPr>
+          <w:rFonts w:asciiTheme="majorHAnsi" w:hAnsiTheme="majorHAnsi" w:cstheme="majorHAnsi"/>
+          <w:sz w:val="26"/>
+          <w:szCs w:val="26"/>
+        </w:rPr>
+        <w:t>ội</w:t>
+      </w:r>
+      <w:r>
+        <w:rPr>
+          <w:rFonts w:asciiTheme="majorHAnsi" w:hAnsiTheme="majorHAnsi" w:cstheme="majorHAnsi"/>
+          <w:sz w:val="26"/>
+          <w:szCs w:val="26"/>
+        </w:rPr>
+        <w:t xml:space="preserve"> đ</w:t>
+      </w:r>
+      <w:r>
+        <w:rPr>
+          <w:rFonts w:asciiTheme="majorHAnsi" w:hAnsiTheme="majorHAnsi" w:cstheme="majorHAnsi"/>
+          <w:sz w:val="26"/>
+          <w:szCs w:val="26"/>
+        </w:rPr>
+        <w:t>ịa</w:t>
+      </w:r>
+      <w:r>
+        <w:rPr>
+          <w:rFonts w:asciiTheme="majorHAnsi" w:hAnsiTheme="majorHAnsi" w:cstheme="majorHAnsi"/>
+          <w:sz w:val="26"/>
+          <w:szCs w:val="26"/>
+        </w:rPr>
+        <w:t>.</w:t>
       </w:r>
     </w:p>
     <w:p>
@@ -6448,6 +7349,119 @@
     </w:lvl>
   </w:abstractNum>
   <w:abstractNum w:abstractNumId="4">
+    <w:nsid w:val="516C50DA"/>
+    <w:multiLevelType w:val="hybridMultilevel"/>
+    <w:tmpl w:val="B8261468"/>
+    <w:lvl w:ilvl="0" w:tplc="10247284">
+      <w:start w:val="1"/>
+      <w:numFmt w:val="bullet"/>
+      <w:lvlText w:val="-"/>
+      <w:lvlJc w:val="left"/>
+      <w:pPr>
+        <w:ind w:left="1080" w:hanging="360"/>
+      </w:pPr>
+      <w:rPr>
+        <w:rFonts w:ascii="Times New Roman" w:eastAsiaTheme="minorHAnsi" w:hAnsi="Times New Roman" w:cs="Times New Roman" w:hint="default"/>
+      </w:rPr>
+    </w:lvl>
+    <w:lvl w:ilvl="1" w:tplc="042A0003" w:tentative="1">
+      <w:start w:val="1"/>
+      <w:numFmt w:val="bullet"/>
+      <w:lvlText w:val="o"/>
+      <w:lvlJc w:val="left"/>
+      <w:pPr>
+        <w:ind w:left="1800" w:hanging="360"/>
+      </w:pPr>
+      <w:rPr>
+        <w:rFonts w:ascii="Courier New" w:hAnsi="Courier New" w:cs="Courier New" w:hint="default"/>
+      </w:rPr>
+    </w:lvl>
+    <w:lvl w:ilvl="2" w:tplc="042A0005" w:tentative="1">
+      <w:start w:val="1"/>
+      <w:numFmt w:val="bullet"/>
+      <w:lvlText w:val=""/>
+      <w:lvlJc w:val="left"/>
+      <w:pPr>
+        <w:ind w:left="2520" w:hanging="360"/>
+      </w:pPr>
+      <w:rPr>
+        <w:rFonts w:ascii="Wingdings" w:hAnsi="Wingdings" w:hint="default"/>
+      </w:rPr>
+    </w:lvl>
+    <w:lvl w:ilvl="3" w:tplc="042A0001" w:tentative="1">
+      <w:start w:val="1"/>
+      <w:numFmt w:val="bullet"/>
+      <w:lvlText w:val=""/>
+      <w:lvlJc w:val="left"/>
+      <w:pPr>
+        <w:ind w:left="3240" w:hanging="360"/>
+      </w:pPr>
+      <w:rPr>
+        <w:rFonts w:ascii="Symbol" w:hAnsi="Symbol" w:hint="default"/>
+      </w:rPr>
+    </w:lvl>
+    <w:lvl w:ilvl="4" w:tplc="042A0003" w:tentative="1">
+      <w:start w:val="1"/>
+      <w:numFmt w:val="bullet"/>
+      <w:lvlText w:val="o"/>
+      <w:lvlJc w:val="left"/>
+      <w:pPr>
+        <w:ind w:left="3960" w:hanging="360"/>
+      </w:pPr>
+      <w:rPr>
+        <w:rFonts w:ascii="Courier New" w:hAnsi="Courier New" w:cs="Courier New" w:hint="default"/>
+      </w:rPr>
+    </w:lvl>
+    <w:lvl w:ilvl="5" w:tplc="042A0005" w:tentative="1">
+      <w:start w:val="1"/>
+      <w:numFmt w:val="bullet"/>
+      <w:lvlText w:val=""/>
+      <w:lvlJc w:val="left"/>
+      <w:pPr>
+        <w:ind w:left="4680" w:hanging="360"/>
+      </w:pPr>
+      <w:rPr>
+        <w:rFonts w:ascii="Wingdings" w:hAnsi="Wingdings" w:hint="default"/>
+      </w:rPr>
+    </w:lvl>
+    <w:lvl w:ilvl="6" w:tplc="042A0001" w:tentative="1">
+      <w:start w:val="1"/>
+      <w:numFmt w:val="bullet"/>
+      <w:lvlText w:val=""/>
+      <w:lvlJc w:val="left"/>
+      <w:pPr>
+        <w:ind w:left="5400" w:hanging="360"/>
+      </w:pPr>
+      <w:rPr>
+        <w:rFonts w:ascii="Symbol" w:hAnsi="Symbol" w:hint="default"/>
+      </w:rPr>
+    </w:lvl>
+    <w:lvl w:ilvl="7" w:tplc="042A0003" w:tentative="1">
+      <w:start w:val="1"/>
+      <w:numFmt w:val="bullet"/>
+      <w:lvlText w:val="o"/>
+      <w:lvlJc w:val="left"/>
+      <w:pPr>
+        <w:ind w:left="6120" w:hanging="360"/>
+      </w:pPr>
+      <w:rPr>
+        <w:rFonts w:ascii="Courier New" w:hAnsi="Courier New" w:cs="Courier New" w:hint="default"/>
+      </w:rPr>
+    </w:lvl>
+    <w:lvl w:ilvl="8" w:tplc="042A0005" w:tentative="1">
+      <w:start w:val="1"/>
+      <w:numFmt w:val="bullet"/>
+      <w:lvlText w:val=""/>
+      <w:lvlJc w:val="left"/>
+      <w:pPr>
+        <w:ind w:left="6840" w:hanging="360"/>
+      </w:pPr>
+      <w:rPr>
+        <w:rFonts w:ascii="Wingdings" w:hAnsi="Wingdings" w:hint="default"/>
+      </w:rPr>
+    </w:lvl>
+  </w:abstractNum>
+  <w:abstractNum w:abstractNumId="5">
     <w:nsid w:val="5B005D54"/>
     <w:multiLevelType w:val="hybridMultilevel"/>
     <w:tmpl w:val="9FBA2242"/>
@@ -6560,7 +7574,7 @@
       </w:rPr>
     </w:lvl>
   </w:abstractNum>
-  <w:abstractNum w:abstractNumId="5">
+  <w:abstractNum w:abstractNumId="6">
     <w:nsid w:val="5CE328A0"/>
     <w:multiLevelType w:val="multilevel"/>
     <w:tmpl w:val="5A8C148E"/>
@@ -6709,7 +7723,7 @@
       </w:rPr>
     </w:lvl>
   </w:abstractNum>
-  <w:abstractNum w:abstractNumId="6">
+  <w:abstractNum w:abstractNumId="7">
     <w:nsid w:val="63853023"/>
     <w:multiLevelType w:val="hybridMultilevel"/>
     <w:tmpl w:val="3E64D0EC"/>
@@ -6798,7 +7812,7 @@
       </w:pPr>
     </w:lvl>
   </w:abstractNum>
-  <w:abstractNum w:abstractNumId="7">
+  <w:abstractNum w:abstractNumId="8">
     <w:nsid w:val="667A3591"/>
     <w:multiLevelType w:val="hybridMultilevel"/>
     <w:tmpl w:val="4CA0F05A"/>
@@ -6887,7 +7901,7 @@
       </w:pPr>
     </w:lvl>
   </w:abstractNum>
-  <w:abstractNum w:abstractNumId="8">
+  <w:abstractNum w:abstractNumId="9">
     <w:nsid w:val="7A8F131A"/>
     <w:multiLevelType w:val="multilevel"/>
     <w:tmpl w:val="FDE83E80"/>
@@ -7043,25 +8057,28 @@
     <w:abstractNumId w:val="2"/>
   </w:num>
   <w:num w:numId="3">
-    <w:abstractNumId w:val="6"/>
+    <w:abstractNumId w:val="7"/>
   </w:num>
   <w:num w:numId="4">
-    <w:abstractNumId w:val="7"/>
+    <w:abstractNumId w:val="8"/>
   </w:num>
   <w:num w:numId="5">
     <w:abstractNumId w:val="1"/>
   </w:num>
   <w:num w:numId="6">
-    <w:abstractNumId w:val="5"/>
+    <w:abstractNumId w:val="6"/>
   </w:num>
   <w:num w:numId="7">
-    <w:abstractNumId w:val="8"/>
+    <w:abstractNumId w:val="9"/>
   </w:num>
   <w:num w:numId="8">
-    <w:abstractNumId w:val="4"/>
+    <w:abstractNumId w:val="5"/>
   </w:num>
   <w:num w:numId="9">
     <w:abstractNumId w:val="0"/>
+  </w:num>
+  <w:num w:numId="10">
+    <w:abstractNumId w:val="4"/>
   </w:num>
 </w:numbering>
 </file>

</xml_diff>